<commit_message>
Updated installation and main/home
</commit_message>
<xml_diff>
--- a/Installation.docx
+++ b/Installation.docx
@@ -494,8 +494,8 @@
         </w:rPr>
         <w:lastRenderedPageBreak/>
         <w:drawing>
-          <wp:inline distT="0" distB="0" distL="0" distR="0" wp14:anchorId="4732BC09" wp14:editId="397A5B09">
-            <wp:extent cx="5731113" cy="4737370"/>
+          <wp:inline distT="0" distB="0" distL="0" distR="0" wp14:anchorId="4732BC09" wp14:editId="71F1E47E">
+            <wp:extent cx="5729605" cy="4026370"/>
             <wp:effectExtent l="0" t="0" r="0" b="0"/>
             <wp:docPr id="2" name="Picture 2" descr="Graphical user interface, application&#10;&#10;Description automatically generated"/>
             <wp:cNvGraphicFramePr>
@@ -516,13 +516,13 @@
                         </a:ext>
                       </a:extLst>
                     </a:blip>
-                    <a:srcRect t="-1" b="18886"/>
+                    <a:srcRect t="5665" b="25377"/>
                     <a:stretch/>
                   </pic:blipFill>
                   <pic:spPr bwMode="auto">
                     <a:xfrm>
                       <a:off x="0" y="0"/>
-                      <a:ext cx="5731510" cy="4737698"/>
+                      <a:ext cx="5731510" cy="4027709"/>
                     </a:xfrm>
                     <a:prstGeom prst="rect">
                       <a:avLst/>
@@ -711,7 +711,6 @@
           <w:noProof/>
           <w:lang w:val="en-US"/>
         </w:rPr>
-        <w:lastRenderedPageBreak/>
         <mc:AlternateContent>
           <mc:Choice Requires="wps">
             <w:drawing>
@@ -901,13 +900,7 @@
         <w:rPr>
           <w:lang w:val="en-US"/>
         </w:rPr>
-        <w:t xml:space="preserve">After that, you can start the dashboard by double-clicking the </w:t>
-      </w:r>
-      <w:r>
-        <w:rPr>
-          <w:lang w:val="en-US"/>
-        </w:rPr>
-        <w:t xml:space="preserve">“start_dashboard.bat” file. This will again open your command prompt and automatically start the dashboard in your browser. </w:t>
+        <w:t xml:space="preserve">After that, you can start the dashboard by double-clicking the “start_dashboard.bat” file. This will again open your command prompt and automatically start the dashboard in your browser. </w:t>
       </w:r>
       <w:proofErr w:type="gramStart"/>
       <w:r>
@@ -1181,39 +1174,39 @@
           <w:bCs/>
           <w:lang w:val="en-US"/>
         </w:rPr>
+        <w:t>Final remarks:</w:t>
+      </w:r>
+    </w:p>
+    <w:p>
+      <w:pPr>
+        <w:rPr>
+          <w:lang w:val="en-US"/>
+        </w:rPr>
+      </w:pPr>
+      <w:r>
+        <w:rPr>
+          <w:lang w:val="en-US"/>
+        </w:rPr>
+        <w:t>Now that you successfully went to all the steps, you should see the following dashboard:</w:t>
+      </w:r>
+    </w:p>
+    <w:p>
+      <w:pPr>
+        <w:rPr>
+          <w:lang w:val="en-US"/>
+        </w:rPr>
+      </w:pPr>
+      <w:r>
+        <w:rPr>
+          <w:noProof/>
+          <w:lang w:val="en-US"/>
+        </w:rPr>
         <w:lastRenderedPageBreak/>
-        <w:t>Final remarks:</w:t>
-      </w:r>
-    </w:p>
-    <w:p>
-      <w:pPr>
-        <w:rPr>
-          <w:lang w:val="en-US"/>
-        </w:rPr>
-      </w:pPr>
-      <w:r>
-        <w:rPr>
-          <w:lang w:val="en-US"/>
-        </w:rPr>
-        <w:t>Now that you successfully went to all the steps, you should see the following dashboard:</w:t>
-      </w:r>
-    </w:p>
-    <w:p>
-      <w:pPr>
-        <w:rPr>
-          <w:lang w:val="en-US"/>
-        </w:rPr>
-      </w:pPr>
-      <w:r>
-        <w:rPr>
-          <w:noProof/>
-          <w:lang w:val="en-US"/>
-        </w:rPr>
         <w:drawing>
-          <wp:inline distT="0" distB="0" distL="0" distR="0" wp14:anchorId="12F1B397" wp14:editId="5EFCF1C2">
-            <wp:extent cx="5401340" cy="1926590"/>
-            <wp:effectExtent l="0" t="0" r="0" b="3810"/>
-            <wp:docPr id="24" name="Picture 24" descr="Graphical user interface, application&#10;&#10;Description automatically generated with medium confidence"/>
+          <wp:inline distT="0" distB="0" distL="0" distR="0" wp14:anchorId="568699CC" wp14:editId="45FB73DE">
+            <wp:extent cx="5731510" cy="2994660"/>
+            <wp:effectExtent l="0" t="0" r="0" b="2540"/>
+            <wp:docPr id="1" name="Picture 1" descr="Graphical user interface, text, application, Teams&#10;&#10;Description automatically generated"/>
             <wp:cNvGraphicFramePr>
               <a:graphicFrameLocks xmlns:a="http://schemas.openxmlformats.org/drawingml/2006/main" noChangeAspect="1"/>
             </wp:cNvGraphicFramePr>
@@ -1221,10 +1214,10 @@
               <a:graphicData uri="http://schemas.openxmlformats.org/drawingml/2006/picture">
                 <pic:pic xmlns:pic="http://schemas.openxmlformats.org/drawingml/2006/picture">
                   <pic:nvPicPr>
-                    <pic:cNvPr id="24" name="Picture 24" descr="Graphical user interface, application&#10;&#10;Description automatically generated with medium confidence"/>
+                    <pic:cNvPr id="1" name="Picture 1" descr="Graphical user interface, text, application, Teams&#10;&#10;Description automatically generated"/>
                     <pic:cNvPicPr/>
                   </pic:nvPicPr>
-                  <pic:blipFill rotWithShape="1">
+                  <pic:blipFill>
                     <a:blip r:embed="rId14" cstate="print">
                       <a:extLst>
                         <a:ext uri="{28A0092B-C50C-407E-A947-70E740481C1C}">
@@ -1232,25 +1225,18 @@
                         </a:ext>
                       </a:extLst>
                     </a:blip>
-                    <a:srcRect r="5760"/>
-                    <a:stretch/>
+                    <a:stretch>
+                      <a:fillRect/>
+                    </a:stretch>
                   </pic:blipFill>
-                  <pic:spPr bwMode="auto">
+                  <pic:spPr>
                     <a:xfrm>
                       <a:off x="0" y="0"/>
-                      <a:ext cx="5401340" cy="1926590"/>
+                      <a:ext cx="5731510" cy="2994660"/>
                     </a:xfrm>
                     <a:prstGeom prst="rect">
                       <a:avLst/>
                     </a:prstGeom>
-                    <a:ln>
-                      <a:noFill/>
-                    </a:ln>
-                    <a:extLst>
-                      <a:ext uri="{53640926-AAD7-44D8-BBD7-CCE9431645EC}">
-                        <a14:shadowObscured xmlns:a14="http://schemas.microsoft.com/office/drawing/2010/main"/>
-                      </a:ext>
-                    </a:extLst>
                   </pic:spPr>
                 </pic:pic>
               </a:graphicData>

</xml_diff>